<commit_message>
creating pages and routes using Next JS and sanity IO
</commit_message>
<xml_diff>
--- a/Kapehe-notes.docx
+++ b/Kapehe-notes.docx
@@ -82,6 +82,12 @@
           <w:lang w:val="en-US"/>
         </w:rPr>
       </w:pPr>
+      <w:r>
+        <w:rPr>
+          <w:lang w:val="en-US"/>
+        </w:rPr>
+        <w:t>Kalau kita taruh type di function (getSomething) nanti pas dipanggil functionnya, kita tidak perlu menambahkan type lagi. Otomatis dia akan ngerti</w:t>
+      </w:r>
     </w:p>
     <w:p>
       <w:pPr>
@@ -147,13 +153,7 @@
         <w:rPr>
           <w:lang w:val="en-US"/>
         </w:rPr>
-        <w:t>Di base folder</w:t>
-      </w:r>
-      <w:r>
-        <w:rPr>
-          <w:lang w:val="en-US"/>
-        </w:rPr>
-        <w:t xml:space="preserve"> bikin sanity.confi</w:t>
+        <w:t>Di base folder bikin sanity.confi</w:t>
       </w:r>
       <w:r>
         <w:rPr>
@@ -179,6 +179,125 @@
           <w:lang w:val="en-US"/>
         </w:rPr>
       </w:pPr>
+      <w:r>
+        <w:rPr>
+          <w:lang w:val="en-US"/>
+        </w:rPr>
+        <w:t>Admin page untuk sanity, pakai ‘use client’ kan database ambilnya dari client</w:t>
+      </w:r>
+    </w:p>
+    <w:p>
+      <w:pPr>
+        <w:pStyle w:val="ListParagraph"/>
+        <w:numPr>
+          <w:ilvl w:val="0"/>
+          <w:numId w:val="2"/>
+        </w:numPr>
+        <w:rPr>
+          <w:lang w:val="en-US"/>
+        </w:rPr>
+      </w:pPr>
+      <w:r>
+        <w:rPr>
+          <w:lang w:val="en-US"/>
+        </w:rPr>
+        <w:t>Dengan admin page, begitu npm run dev, dia akan bisa buka sanity dari dalam, jadi ga perlu dua host yang berbeda.</w:t>
+      </w:r>
+    </w:p>
+    <w:p>
+      <w:pPr>
+        <w:pStyle w:val="ListParagraph"/>
+        <w:numPr>
+          <w:ilvl w:val="0"/>
+          <w:numId w:val="2"/>
+        </w:numPr>
+        <w:rPr>
+          <w:lang w:val="en-US"/>
+        </w:rPr>
+      </w:pPr>
+      <w:r>
+        <w:rPr>
+          <w:lang w:val="en-US"/>
+        </w:rPr>
+        <w:t xml:space="preserve">Untuk berbagai schema type cari di : </w:t>
+      </w:r>
+      <w:hyperlink r:id="rId5" w:history="1">
+        <w:r>
+          <w:rPr>
+            <w:rStyle w:val="Hyperlink"/>
+            <w:lang w:val="en-US"/>
+          </w:rPr>
+          <w:t>https://www.sanity.io/docs/schema-types</w:t>
+        </w:r>
+      </w:hyperlink>
+    </w:p>
+    <w:p>
+      <w:pPr>
+        <w:pStyle w:val="ListParagraph"/>
+        <w:numPr>
+          <w:ilvl w:val="0"/>
+          <w:numId w:val="2"/>
+        </w:numPr>
+        <w:rPr>
+          <w:lang w:val="en-US"/>
+        </w:rPr>
+      </w:pPr>
+      <w:r>
+        <w:rPr>
+          <w:lang w:val="en-US"/>
+        </w:rPr>
+        <w:t xml:space="preserve">Domain image untuk sanity image adalah : </w:t>
+      </w:r>
+      <w:r>
+        <w:rPr>
+          <w:lang w:val="en-US"/>
+        </w:rPr>
+        <w:t>cdn.sanity.io</w:t>
+      </w:r>
+    </w:p>
+    <w:p>
+      <w:pPr>
+        <w:pStyle w:val="ListParagraph"/>
+        <w:numPr>
+          <w:ilvl w:val="0"/>
+          <w:numId w:val="2"/>
+        </w:numPr>
+        <w:rPr>
+          <w:lang w:val="en-US"/>
+        </w:rPr>
+      </w:pPr>
+      <w:r>
+        <w:rPr>
+          <w:lang w:val="en-US"/>
+        </w:rPr>
+        <w:t xml:space="preserve">Tipe paragraph dari sanity adalah array of block. Karenanya harus di install </w:t>
+      </w:r>
+      <w:r>
+        <w:rPr>
+          <w:color w:val="FF0000"/>
+          <w:lang w:val="en-US"/>
+        </w:rPr>
+        <w:t>@portabletext/</w:t>
+      </w:r>
+      <w:r>
+        <w:rPr>
+          <w:lang w:val="en-US"/>
+        </w:rPr>
+        <w:t>react</w:t>
+      </w:r>
+      <w:r>
+        <w:rPr>
+          <w:lang w:val="en-US"/>
+        </w:rPr>
+        <w:t xml:space="preserve"> typenya </w:t>
+      </w:r>
+      <w:r>
+        <w:rPr>
+          <w:color w:val="FF0000"/>
+          <w:lang w:val="en-US"/>
+        </w:rPr>
+        <w:t>PortableTextBlock[];</w:t>
+      </w:r>
     </w:p>
     <w:p>
       <w:pPr>
@@ -216,6 +335,60 @@
           <w:lang w:val="en-US"/>
         </w:rPr>
         <w:t>Kalo ada single bracket [  ] itu untuk satu id/userId misal post/userId. Tapi kalo double bracket [[ ]] bisa terus sampe ke post/id/blabla/blibli tak terbatas</w:t>
+      </w:r>
+    </w:p>
+    <w:p>
+      <w:pPr>
+        <w:pStyle w:val="ListParagraph"/>
+        <w:numPr>
+          <w:ilvl w:val="0"/>
+          <w:numId w:val="3"/>
+        </w:numPr>
+        <w:rPr>
+          <w:lang w:val="en-US"/>
+        </w:rPr>
+      </w:pPr>
+      <w:r>
+        <w:rPr>
+          <w:lang w:val="en-US"/>
+        </w:rPr>
+        <w:t xml:space="preserve">Kalo kita mau </w:t>
+      </w:r>
+      <w:r>
+        <w:rPr>
+          <w:lang w:val="en-US"/>
+        </w:rPr>
+        <w:t>level page yang sama kedalam layout yang berbeda, maka bisa digunakan folder pakai tanda kurung (site) (studio</w:t>
+      </w:r>
+      <w:r>
+        <w:rPr>
+          <w:lang w:val="en-US"/>
+        </w:rPr>
+        <w:t>)</w:t>
+      </w:r>
+      <w:r>
+        <w:rPr>
+          <w:lang w:val="en-US"/>
+        </w:rPr>
+        <w:t>. Ini ga akan ngaruh ke routing</w:t>
+      </w:r>
+    </w:p>
+    <w:p>
+      <w:pPr>
+        <w:pStyle w:val="ListParagraph"/>
+        <w:numPr>
+          <w:ilvl w:val="0"/>
+          <w:numId w:val="3"/>
+        </w:numPr>
+        <w:rPr>
+          <w:lang w:val="en-US"/>
+        </w:rPr>
+      </w:pPr>
+      <w:r>
+        <w:rPr>
+          <w:lang w:val="en-US"/>
+        </w:rPr>
+        <w:t xml:space="preserve"> </w:t>
       </w:r>
     </w:p>
     <w:sectPr>
@@ -948,6 +1121,29 @@
       <w:contextualSpacing/>
     </w:pPr>
   </w:style>
+  <w:style w:type="character" w:styleId="Hyperlink">
+    <w:name w:val="Hyperlink"/>
+    <w:basedOn w:val="DefaultParagraphFont"/>
+    <w:uiPriority w:val="99"/>
+    <w:unhideWhenUsed/>
+    <w:rsid w:val="00AC3F38"/>
+    <w:rPr>
+      <w:color w:val="0563C1" w:themeColor="hyperlink"/>
+      <w:u w:val="single"/>
+    </w:rPr>
+  </w:style>
+  <w:style w:type="character" w:styleId="UnresolvedMention">
+    <w:name w:val="Unresolved Mention"/>
+    <w:basedOn w:val="DefaultParagraphFont"/>
+    <w:uiPriority w:val="99"/>
+    <w:semiHidden/>
+    <w:unhideWhenUsed/>
+    <w:rsid w:val="00AC3F38"/>
+    <w:rPr>
+      <w:color w:val="605E5C"/>
+      <w:shd w:val="clear" w:color="auto" w:fill="E1DFDD"/>
+    </w:rPr>
+  </w:style>
 </w:styles>
 </file>
 

</xml_diff>